<commit_message>
Pequeño manual de usuario HECHO
</commit_message>
<xml_diff>
--- a/doc/Documentación.docx
+++ b/doc/Documentación.docx
@@ -37,6 +37,8 @@
                 <w:noProof/>
               </w:rPr>
             </w:pPr>
+            <w:bookmarkStart w:id="0" w:name="_Hlk73190119"/>
+            <w:bookmarkEnd w:id="0"/>
             <w:r>
               <w:rPr>
                 <w:noProof/>
@@ -174,10 +176,10 @@
                   <v:path o:extrusionok="f" gradientshapeok="t" o:connecttype="rect"/>
                   <o:lock v:ext="edit" aspectratio="t"/>
                 </v:shapetype>
-                <v:shape id="_x0000_i1073" type="#_x0000_t75" style="width:180pt;height:79.8pt" o:ole="">
+                <v:shape id="_x0000_i1025" type="#_x0000_t75" style="width:180pt;height:79.8pt" o:ole="">
                   <v:imagedata r:id="rId8" o:title=""/>
                 </v:shape>
-                <o:OLEObject Type="Embed" ProgID="PBrush" ShapeID="_x0000_i1073" DrawAspect="Content" ObjectID="_1683741614" r:id="rId9"/>
+                <o:OLEObject Type="Embed" ProgID="PBrush" ShapeID="_x0000_i1025" DrawAspect="Content" ObjectID="_1683810994" r:id="rId9"/>
               </w:object>
             </w:r>
           </w:p>
@@ -321,27 +323,7 @@
                 <w:szCs w:val="32"/>
                 <w:u w:val="single"/>
               </w:rPr>
-              <w:t>Práctica</w:t>
-            </w:r>
-            <w:r>
-              <w:rPr>
-                <w:b/>
-                <w:color w:val="000000" w:themeColor="text1"/>
-                <w:sz w:val="48"/>
-                <w:szCs w:val="32"/>
-                <w:u w:val="single"/>
-              </w:rPr>
-              <w:t xml:space="preserve"> final</w:t>
-            </w:r>
-            <w:r>
-              <w:rPr>
-                <w:b/>
-                <w:color w:val="000000" w:themeColor="text1"/>
-                <w:sz w:val="48"/>
-                <w:szCs w:val="32"/>
-                <w:u w:val="single"/>
-              </w:rPr>
-              <w:t>:</w:t>
+              <w:t>Práctica final:</w:t>
             </w:r>
             <w:r>
               <w:rPr>
@@ -579,14 +561,7 @@
           <w:sz w:val="36"/>
           <w:szCs w:val="36"/>
         </w:rPr>
-        <w:t>unio</w:t>
-      </w:r>
-      <w:r>
-        <w:rPr>
-          <w:sz w:val="36"/>
-          <w:szCs w:val="36"/>
-        </w:rPr>
-        <w:t xml:space="preserve"> 202</w:t>
+        <w:t>unio 202</w:t>
       </w:r>
       <w:r>
         <w:rPr>
@@ -693,47 +668,8 @@
           <w:szCs w:val="32"/>
         </w:rPr>
       </w:pPr>
-      <w:proofErr w:type="spellStart"/>
-      <w:r>
-        <w:t>loggedUser</w:t>
-      </w:r>
-      <w:proofErr w:type="spellEnd"/>
-      <w:r>
-        <w:t xml:space="preserve">: esta variable estará en el controlador y guardará el usuario que está usando la aplicación en ese momento, puesto que solo va a haber hasta un usuario usando la aplicación al mismo tiempo. Esta variable se establece al ejecutar </w:t>
-      </w:r>
-      <w:proofErr w:type="spellStart"/>
-      <w:r>
-        <w:t>login</w:t>
-      </w:r>
-      <w:proofErr w:type="spellEnd"/>
-      <w:r>
-        <w:t>(</w:t>
-      </w:r>
-      <w:proofErr w:type="spellStart"/>
-      <w:r>
-        <w:t>username</w:t>
-      </w:r>
-      <w:proofErr w:type="spellEnd"/>
-      <w:r>
-        <w:t xml:space="preserve">, </w:t>
-      </w:r>
-      <w:proofErr w:type="spellStart"/>
-      <w:proofErr w:type="gramStart"/>
-      <w:r>
-        <w:t>password</w:t>
-      </w:r>
-      <w:proofErr w:type="spellEnd"/>
-      <w:proofErr w:type="gramEnd"/>
-      <w:r>
-        <w:t xml:space="preserve">) o </w:t>
-      </w:r>
-      <w:proofErr w:type="spellStart"/>
-      <w:r>
-        <w:t>logout</w:t>
-      </w:r>
-      <w:proofErr w:type="spellEnd"/>
-      <w:r>
-        <w:t>() de modo que preservamos la seguridad de cara a los usuarios.</w:t>
+      <w:r>
+        <w:t>loggedUser: esta variable estará en el controlador y guardará el usuario que está usando la aplicación en ese momento, puesto que solo va a haber hasta un usuario usando la aplicación al mismo tiempo. Esta variable se establece al ejecutar login(username, password) o logout() de modo que preservamos la seguridad de cara a los usuarios.</w:t>
       </w:r>
       <w:r>
         <w:br/>
@@ -752,15 +688,7 @@
         </w:rPr>
       </w:pPr>
       <w:r>
-        <w:t xml:space="preserve">Reproductor: para nuestro caso, hemos decidido que el reproductor gestione las canciones y colas, de modo que trabaja independientemente del controlador una vez se le da una canción o lista de canciones. Además, se encarga de invocar el método del usuario de </w:t>
-      </w:r>
-      <w:proofErr w:type="spellStart"/>
-      <w:r>
-        <w:t>playedSong</w:t>
-      </w:r>
-      <w:proofErr w:type="spellEnd"/>
-      <w:r>
-        <w:t>(canción), para notificar que se ha reproducido una canción. Esto sucede cuando se acaba una canción y se reproduce la siguiente en la cola.</w:t>
+        <w:t>Reproductor: para nuestro caso, hemos decidido que el reproductor gestione las canciones y colas, de modo que trabaja independientemente del controlador una vez se le da una canción o lista de canciones. Además, se encarga de invocar el método del usuario de playedSong(canción), para notificar que se ha reproducido una canción. Esto sucede cuando se acaba una canción y se reproduce la siguiente en la cola.</w:t>
       </w:r>
       <w:r>
         <w:br/>
@@ -779,15 +707,27 @@
         </w:rPr>
       </w:pPr>
       <w:r>
-        <w:t xml:space="preserve">Catálogos: los catálogos hacen uso del patrón </w:t>
-      </w:r>
-      <w:proofErr w:type="spellStart"/>
-      <w:r>
-        <w:t>singleton</w:t>
-      </w:r>
-      <w:proofErr w:type="spellEnd"/>
-      <w:r>
-        <w:t xml:space="preserve"> al igual que el controlador, de modo que son entidades independientes.</w:t>
+        <w:t>Catálogos: los catálogos hacen uso del patrón singleton al igual que el controlador, de modo que son entidades independientes.</w:t>
+      </w:r>
+    </w:p>
+    <w:p/>
+    <w:p/>
+    <w:p>
+      <w:pPr>
+        <w:jc w:val="center"/>
+        <w:rPr>
+          <w:sz w:val="32"/>
+          <w:szCs w:val="32"/>
+        </w:rPr>
+      </w:pPr>
+      <w:r>
+        <w:rPr>
+          <w:color w:val="FF0000"/>
+          <w:sz w:val="48"/>
+          <w:szCs w:val="48"/>
+          <w:bdr w:val="single" w:sz="4" w:space="0" w:color="auto"/>
+        </w:rPr>
+        <w:t>AÑADIR DESCUENTOS</w:t>
       </w:r>
       <w:r>
         <w:br w:type="page"/>
@@ -803,15 +743,7 @@
       </w:pPr>
       <w:r>
         <w:lastRenderedPageBreak/>
-        <w:t xml:space="preserve">Diagrama de colaboración (añadir </w:t>
-      </w:r>
-      <w:proofErr w:type="spellStart"/>
-      <w:r>
-        <w:t>playlist</w:t>
-      </w:r>
-      <w:proofErr w:type="spellEnd"/>
-      <w:r>
-        <w:t>)</w:t>
+        <w:t>Diagrama de colaboración (añadir playlist)</w:t>
       </w:r>
     </w:p>
     <w:p/>
@@ -942,52 +874,12 @@
     </w:p>
     <w:p>
       <w:r>
-        <w:t xml:space="preserve">Por otro lado, el modelo es persistente gracias al uso del patrón DAO, de modo que las clases Usuario, Canción y </w:t>
-      </w:r>
-      <w:proofErr w:type="spellStart"/>
-      <w:r>
-        <w:t>Playlist</w:t>
-      </w:r>
-      <w:proofErr w:type="spellEnd"/>
-      <w:r>
-        <w:t xml:space="preserve"> no se pierden al reiniciar la aplicación. Esto es gracias a la base de datos H2 proporcionada y su respectivo controlador.</w:t>
-      </w:r>
-    </w:p>
-    <w:p>
-      <w:r>
-        <w:t xml:space="preserve">En cuanto a la estructura de la interfaz, estamos hablando de que tenemos una clase que contiene todos los demás </w:t>
-      </w:r>
-      <w:proofErr w:type="spellStart"/>
-      <w:r>
-        <w:t>JFrames</w:t>
-      </w:r>
-      <w:proofErr w:type="spellEnd"/>
-      <w:r>
-        <w:t xml:space="preserve"> de la aplicación, en nuestro caso es </w:t>
-      </w:r>
-      <w:proofErr w:type="spellStart"/>
-      <w:r>
-        <w:t>MainWindow</w:t>
-      </w:r>
-      <w:proofErr w:type="spellEnd"/>
-      <w:r>
-        <w:t xml:space="preserve">. Esta contiene un </w:t>
-      </w:r>
-      <w:proofErr w:type="spellStart"/>
-      <w:r>
-        <w:t>border</w:t>
-      </w:r>
-      <w:proofErr w:type="spellEnd"/>
-      <w:r>
-        <w:t xml:space="preserve"> </w:t>
-      </w:r>
-      <w:proofErr w:type="spellStart"/>
-      <w:r>
-        <w:t>layout</w:t>
-      </w:r>
-      <w:proofErr w:type="spellEnd"/>
-      <w:r>
-        <w:t xml:space="preserve"> el cual se distribuye de la siguiente manera:</w:t>
+        <w:t>Por otro lado, el modelo es persistente gracias al uso del patrón DAO, de modo que las clases Usuario, Canción y Playlist no se pierden al reiniciar la aplicación. Esto es gracias a la base de datos H2 proporcionada y su respectivo controlador.</w:t>
+      </w:r>
+    </w:p>
+    <w:p>
+      <w:r>
+        <w:t>En cuanto a la estructura de la interfaz, estamos hablando de que tenemos una clase que contiene todos los demás JFrames de la aplicación, en nuestro caso es MainWindow. Esta contiene un border layout el cual se distribuye de la siguiente manera:</w:t>
       </w:r>
     </w:p>
     <w:p>
@@ -1023,15 +915,7 @@
         </w:numPr>
       </w:pPr>
       <w:r>
-        <w:t xml:space="preserve">Izquierda: Panel de navegación y lista de </w:t>
-      </w:r>
-      <w:proofErr w:type="spellStart"/>
-      <w:r>
-        <w:t>playlists</w:t>
-      </w:r>
-      <w:proofErr w:type="spellEnd"/>
-      <w:r>
-        <w:t>.</w:t>
+        <w:t>Izquierda: Panel de navegación y lista de playlists.</w:t>
       </w:r>
     </w:p>
     <w:p>
@@ -1043,15 +927,7 @@
         </w:numPr>
       </w:pPr>
       <w:r>
-        <w:t xml:space="preserve">Centro: Paneles de búsqueda, modificación de </w:t>
-      </w:r>
-      <w:proofErr w:type="spellStart"/>
-      <w:r>
-        <w:t>playlist</w:t>
-      </w:r>
-      <w:proofErr w:type="spellEnd"/>
-      <w:r>
-        <w:t>, etc.</w:t>
+        <w:t>Centro: Paneles de búsqueda, modificación de playlist, etc.</w:t>
       </w:r>
     </w:p>
     <w:p>
@@ -1094,21 +970,8 @@
           <w:szCs w:val="32"/>
         </w:rPr>
       </w:pPr>
-      <w:proofErr w:type="spellStart"/>
-      <w:r>
-        <w:t>Observer</w:t>
-      </w:r>
-      <w:proofErr w:type="spellEnd"/>
-      <w:r>
-        <w:t xml:space="preserve"> (Reproductor): Coordinar el reproductor y la interfaz para realizar el cambio de imágenes de los botones es algo complejo por lo que buscamos una solución a ello y llegamos a la conclusión de que este patrón era ideal, ya que separamos las acciones que realiza el usuario de los cambios en la interfaz, de modo que se implementan por separado. En primer lugar, las acciones se programan como normalmente se haría en swing, pero para que haya cambios en la interfaz, usamos un </w:t>
-      </w:r>
-      <w:proofErr w:type="spellStart"/>
-      <w:r>
-        <w:t>Listener</w:t>
-      </w:r>
-      <w:proofErr w:type="spellEnd"/>
-      <w:r>
-        <w:t xml:space="preserve"> el </w:t>
+      <w:r>
+        <w:t xml:space="preserve">Observer (Reproductor): Coordinar el reproductor y la interfaz para realizar el cambio de imágenes de los botones es algo complejo por lo que buscamos una solución a ello y llegamos a la conclusión de que este patrón era ideal, ya que separamos las acciones que realiza el usuario de los cambios en la interfaz, de modo que se implementan por separado. En primer lugar, las acciones se programan como normalmente se haría en swing, pero para que haya cambios en la interfaz, usamos un Listener el </w:t>
       </w:r>
       <w:r>
         <w:t>cual</w:t>
@@ -1128,21 +991,8 @@
           <w:numId w:val="2"/>
         </w:numPr>
       </w:pPr>
-      <w:proofErr w:type="spellStart"/>
-      <w:r>
-        <w:t>Observer</w:t>
-      </w:r>
-      <w:proofErr w:type="spellEnd"/>
-      <w:r>
-        <w:t xml:space="preserve"> (Swing): para conocer cuando el usuario interactúa con la aplicación, se hace uso de este patrón, para introducir código a esas acciones por medio de </w:t>
-      </w:r>
-      <w:proofErr w:type="spellStart"/>
-      <w:r>
-        <w:t>Listeners</w:t>
-      </w:r>
-      <w:proofErr w:type="spellEnd"/>
-      <w:r>
-        <w:t>, los cuales se ejecutan cuando se realiza una determinada acción, como pulsar un botón.</w:t>
+      <w:r>
+        <w:t>Observer (Swing): para conocer cuando el usuario interactúa con la aplicación, se hace uso de este patrón, para introducir código a esas acciones por medio de Listeners, los cuales se ejecutan cuando se realiza una determinada acción, como pulsar un botón.</w:t>
       </w:r>
     </w:p>
     <w:p>
@@ -1249,31 +1099,7 @@
         <w:t xml:space="preserve">Este componente se encarga de cargar las canciones de un archivo XML extrayendo sus datos y URL. De por sí, el componente nos permitía cargar las canciones, pero para adaptarlo al sistema y evitar el acoplamiento, </w:t>
       </w:r>
       <w:r>
-        <w:t xml:space="preserve">se hace uso de una interfaz </w:t>
-      </w:r>
-      <w:proofErr w:type="spellStart"/>
-      <w:r>
-        <w:t>IBuscadorCanciones</w:t>
-      </w:r>
-      <w:proofErr w:type="spellEnd"/>
-      <w:r>
-        <w:t xml:space="preserve"> y de </w:t>
-      </w:r>
-      <w:proofErr w:type="spellStart"/>
-      <w:r>
-        <w:t>CancionesListener</w:t>
-      </w:r>
-      <w:proofErr w:type="spellEnd"/>
-      <w:r>
-        <w:t xml:space="preserve">, de modo que podemos establecer el archivo de canciones y añadir un </w:t>
-      </w:r>
-      <w:proofErr w:type="spellStart"/>
-      <w:r>
-        <w:t>listener</w:t>
-      </w:r>
-      <w:proofErr w:type="spellEnd"/>
-      <w:r>
-        <w:t xml:space="preserve"> para notificar del evento a nuestra aplicación.</w:t>
+        <w:t>se hace uso de una interfaz IBuscadorCanciones y de CancionesListener, de modo que podemos establecer el archivo de canciones y añadir un listener para notificar del evento a nuestra aplicación.</w:t>
       </w:r>
     </w:p>
     <w:p>
@@ -1293,20 +1119,13 @@
       <w:pPr>
         <w:pStyle w:val="Ttulo2"/>
       </w:pPr>
-      <w:proofErr w:type="spellStart"/>
       <w:r>
         <w:t>JCalendar</w:t>
       </w:r>
-      <w:proofErr w:type="spellEnd"/>
-    </w:p>
-    <w:p>
-      <w:proofErr w:type="spellStart"/>
-      <w:r>
-        <w:t>JCalendar</w:t>
-      </w:r>
-      <w:proofErr w:type="spellEnd"/>
-      <w:r>
-        <w:t xml:space="preserve"> nos permite añadir el selector de fecha que encontramos en la ventana de registro, de modo que es más accesible y sencillo para el usuario, puesto que no tiene que seguir un patrón concreto al introducir la fecha, sino que el propio componente lo gestiona.</w:t>
+    </w:p>
+    <w:p>
+      <w:r>
+        <w:t>JCalendar nos permite añadir el selector de fecha que encontramos en la ventana de registro, de modo que es más accesible y sencillo para el usuario, puesto que no tiene que seguir un patrón concreto al introducir la fecha, sino que el propio componente lo gestiona.</w:t>
       </w:r>
     </w:p>
     <w:p>
@@ -1338,34 +1157,15 @@
         <w:pStyle w:val="Ttulo2"/>
       </w:pPr>
       <w:r>
-        <w:t xml:space="preserve">Generación de </w:t>
-      </w:r>
-      <w:proofErr w:type="spellStart"/>
-      <w:r>
-        <w:t>PDFs</w:t>
-      </w:r>
-      <w:proofErr w:type="spellEnd"/>
-    </w:p>
-    <w:p>
-      <w:r>
-        <w:t xml:space="preserve">La librería </w:t>
-      </w:r>
-      <w:proofErr w:type="spellStart"/>
-      <w:r>
-        <w:t>ITextPDF</w:t>
-      </w:r>
-      <w:proofErr w:type="spellEnd"/>
-      <w:r>
-        <w:t xml:space="preserve"> nos permite generar </w:t>
-      </w:r>
-      <w:proofErr w:type="spellStart"/>
-      <w:r>
-        <w:t>PDFs</w:t>
-      </w:r>
-      <w:proofErr w:type="spellEnd"/>
-      <w:r>
-        <w:t xml:space="preserve"> de manera sencilla y rápida. En nuestro caso hemos hecho que los archivos generados sean muy simples para no extender demasiado el código, puesto que es una funcionalidad secundaria.</w:t>
-      </w:r>
+        <w:t>Generación de PDFs</w:t>
+      </w:r>
+    </w:p>
+    <w:p>
+      <w:bookmarkStart w:id="1" w:name="_Hlk73187158"/>
+      <w:r>
+        <w:t>La librería ITextPDF nos permite generar PDFs de manera sencilla y rápida. En nuestro caso hemos hecho que los archivos generados sean muy simples para no extender demasiado el código, puesto que es una funcionalidad secundaria.</w:t>
+      </w:r>
+      <w:bookmarkEnd w:id="1"/>
       <w:r>
         <w:br w:type="page"/>
       </w:r>
@@ -1378,14 +1178,9 @@
           <w:numId w:val="1"/>
         </w:numPr>
       </w:pPr>
-      <w:proofErr w:type="spellStart"/>
       <w:r>
         <w:lastRenderedPageBreak/>
-        <w:t>Tests</w:t>
-      </w:r>
-      <w:proofErr w:type="spellEnd"/>
-      <w:r>
-        <w:t xml:space="preserve"> unitarios</w:t>
+        <w:t>Tests unitarios</w:t>
       </w:r>
     </w:p>
     <w:p>
@@ -1417,16 +1212,1792 @@
     <w:p>
       <w:pPr>
         <w:pStyle w:val="Subttulo"/>
-        <w:rPr>
-          <w:rFonts w:asciiTheme="majorHAnsi" w:eastAsiaTheme="majorEastAsia" w:hAnsiTheme="majorHAnsi" w:cstheme="majorBidi"/>
-          <w:color w:val="2F5496" w:themeColor="accent1" w:themeShade="BF"/>
-          <w:sz w:val="32"/>
-          <w:szCs w:val="32"/>
-        </w:rPr>
       </w:pPr>
       <w:r>
         <w:t xml:space="preserve">Un pequeño manual de usuario que explique cómo usar la aplicación. </w:t>
       </w:r>
+    </w:p>
+    <w:p>
+      <w:pPr>
+        <w:pStyle w:val="Subttulo"/>
+      </w:pPr>
+    </w:p>
+    <w:p>
+      <w:pPr>
+        <w:pStyle w:val="Subttulo"/>
+      </w:pPr>
+    </w:p>
+    <w:p>
+      <w:pPr>
+        <w:pStyle w:val="Subttulo"/>
+      </w:pPr>
+    </w:p>
+    <w:p>
+      <w:pPr>
+        <w:pStyle w:val="Subttulo"/>
+      </w:pPr>
+    </w:p>
+    <w:p>
+      <w:pPr>
+        <w:pStyle w:val="Subttulo"/>
+      </w:pPr>
+    </w:p>
+    <w:p>
+      <w:pPr>
+        <w:pStyle w:val="Subttulo"/>
+      </w:pPr>
+    </w:p>
+    <w:p>
+      <w:pPr>
+        <w:pStyle w:val="Subttulo"/>
+      </w:pPr>
+    </w:p>
+    <w:p>
+      <w:pPr>
+        <w:pStyle w:val="Subttulo"/>
+      </w:pPr>
+    </w:p>
+    <w:p>
+      <w:pPr>
+        <w:pStyle w:val="Subttulo"/>
+      </w:pPr>
+    </w:p>
+    <w:p>
+      <w:pPr>
+        <w:pStyle w:val="Subttulo"/>
+      </w:pPr>
+    </w:p>
+    <w:p>
+      <w:pPr>
+        <w:pStyle w:val="Subttulo"/>
+      </w:pPr>
+    </w:p>
+    <w:p>
+      <w:pPr>
+        <w:pStyle w:val="Subttulo"/>
+      </w:pPr>
+    </w:p>
+    <w:p>
+      <w:pPr>
+        <w:pStyle w:val="Subttulo"/>
+      </w:pPr>
+    </w:p>
+    <w:p>
+      <w:pPr>
+        <w:pStyle w:val="Subttulo"/>
+      </w:pPr>
+    </w:p>
+    <w:p>
+      <w:pPr>
+        <w:pStyle w:val="Subttulo"/>
+      </w:pPr>
+    </w:p>
+    <w:p>
+      <w:pPr>
+        <w:pStyle w:val="Subttulo"/>
+      </w:pPr>
+    </w:p>
+    <w:p>
+      <w:pPr>
+        <w:pStyle w:val="Subttulo"/>
+      </w:pPr>
+    </w:p>
+    <w:p>
+      <w:pPr>
+        <w:pStyle w:val="Subttulo"/>
+      </w:pPr>
+    </w:p>
+    <w:p>
+      <w:pPr>
+        <w:pStyle w:val="Subttulo"/>
+      </w:pPr>
+    </w:p>
+    <w:p>
+      <w:pPr>
+        <w:pStyle w:val="Subttulo"/>
+      </w:pPr>
+    </w:p>
+    <w:p>
+      <w:pPr>
+        <w:pStyle w:val="Subttulo"/>
+      </w:pPr>
+    </w:p>
+    <w:p>
+      <w:pPr>
+        <w:pStyle w:val="Subttulo"/>
+      </w:pPr>
+    </w:p>
+    <w:p>
+      <w:pPr>
+        <w:pStyle w:val="Subttulo"/>
+      </w:pPr>
+    </w:p>
+    <w:p>
+      <w:pPr>
+        <w:pStyle w:val="Subttulo"/>
+      </w:pPr>
+    </w:p>
+    <w:p>
+      <w:pPr>
+        <w:pStyle w:val="Subttulo"/>
+      </w:pPr>
+    </w:p>
+    <w:p>
+      <w:pPr>
+        <w:pStyle w:val="Subttulo"/>
+      </w:pPr>
+    </w:p>
+    <w:p>
+      <w:pPr>
+        <w:pStyle w:val="Subttulo"/>
+      </w:pPr>
+    </w:p>
+    <w:p>
+      <w:pPr>
+        <w:pStyle w:val="Subttulo"/>
+      </w:pPr>
+    </w:p>
+    <w:p>
+      <w:pPr>
+        <w:pStyle w:val="Subttulo"/>
+      </w:pPr>
+    </w:p>
+    <w:p>
+      <w:r>
+        <w:lastRenderedPageBreak/>
+        <w:t>Pasamos ahora a ver cada una de las funcionalidades de AppMusic</w:t>
+      </w:r>
+      <w:r>
+        <w:t xml:space="preserve"> </w:t>
+      </w:r>
+      <w:r>
+        <w:t xml:space="preserve">como podemos observar en la </w:t>
+      </w:r>
+      <w:r>
+        <w:rPr>
+          <w:i/>
+          <w:iCs/>
+        </w:rPr>
+        <w:t>Figura X1</w:t>
+      </w:r>
+      <w:r>
+        <w:t>:</w:t>
+      </w:r>
+    </w:p>
+    <w:p>
+      <w:pPr>
+        <w:pStyle w:val="Prrafodelista"/>
+        <w:numPr>
+          <w:ilvl w:val="0"/>
+          <w:numId w:val="7"/>
+        </w:numPr>
+      </w:pPr>
+      <w:r>
+        <w:rPr>
+          <w:b/>
+          <w:bCs/>
+        </w:rPr>
+        <w:t>Buscar canci</w:t>
+      </w:r>
+      <w:r>
+        <w:rPr>
+          <w:b/>
+          <w:bCs/>
+        </w:rPr>
+        <w:t>o</w:t>
+      </w:r>
+      <w:r>
+        <w:rPr>
+          <w:b/>
+          <w:bCs/>
+        </w:rPr>
+        <w:t>n</w:t>
+      </w:r>
+      <w:r>
+        <w:rPr>
+          <w:b/>
+          <w:bCs/>
+        </w:rPr>
+        <w:t>es</w:t>
+      </w:r>
+      <w:r>
+        <w:rPr>
+          <w:b/>
+          <w:bCs/>
+        </w:rPr>
+        <w:t>:</w:t>
+      </w:r>
+      <w:r>
+        <w:t xml:space="preserve"> </w:t>
+      </w:r>
+      <w:r>
+        <w:t>en esta ventana podremos buscar las canciones que queramos dependiendo del título, intérprete y estilo</w:t>
+      </w:r>
+      <w:r>
+        <w:t xml:space="preserve"> </w:t>
+      </w:r>
+      <w:r>
+        <w:rPr>
+          <w:i/>
+          <w:iCs/>
+        </w:rPr>
+        <w:t>(</w:t>
+      </w:r>
+      <w:r>
+        <w:rPr>
+          <w:i/>
+          <w:iCs/>
+        </w:rPr>
+        <w:t xml:space="preserve">ver </w:t>
+      </w:r>
+      <w:r>
+        <w:rPr>
+          <w:i/>
+          <w:iCs/>
+        </w:rPr>
+        <w:t>Figura X2)</w:t>
+      </w:r>
+      <w:r>
+        <w:t>.</w:t>
+      </w:r>
+    </w:p>
+    <w:p>
+      <w:pPr>
+        <w:pStyle w:val="Prrafodelista"/>
+        <w:numPr>
+          <w:ilvl w:val="0"/>
+          <w:numId w:val="7"/>
+        </w:numPr>
+      </w:pPr>
+      <w:r>
+        <w:rPr>
+          <w:b/>
+          <w:bCs/>
+        </w:rPr>
+        <w:t xml:space="preserve">Nueva lista: </w:t>
+      </w:r>
+      <w:r>
+        <w:t xml:space="preserve">en esta ventana podremos </w:t>
+      </w:r>
+      <w:r>
+        <w:t xml:space="preserve">crear listas de reproducciones, modificarlas y añadir las canciones que queramos a cada una de ellas </w:t>
+      </w:r>
+      <w:r>
+        <w:rPr>
+          <w:i/>
+          <w:iCs/>
+        </w:rPr>
+        <w:t>(</w:t>
+      </w:r>
+      <w:r>
+        <w:rPr>
+          <w:i/>
+          <w:iCs/>
+        </w:rPr>
+        <w:t xml:space="preserve">ver </w:t>
+      </w:r>
+      <w:r>
+        <w:rPr>
+          <w:i/>
+          <w:iCs/>
+        </w:rPr>
+        <w:t>Figura X</w:t>
+      </w:r>
+      <w:r>
+        <w:rPr>
+          <w:i/>
+          <w:iCs/>
+        </w:rPr>
+        <w:t>3</w:t>
+      </w:r>
+      <w:r>
+        <w:rPr>
+          <w:i/>
+          <w:iCs/>
+        </w:rPr>
+        <w:t>)</w:t>
+      </w:r>
+      <w:r>
+        <w:t>.</w:t>
+      </w:r>
+    </w:p>
+    <w:p>
+      <w:pPr>
+        <w:pStyle w:val="Prrafodelista"/>
+        <w:numPr>
+          <w:ilvl w:val="0"/>
+          <w:numId w:val="7"/>
+        </w:numPr>
+      </w:pPr>
+      <w:r>
+        <w:rPr>
+          <w:b/>
+          <w:bCs/>
+        </w:rPr>
+        <w:t>Reciente</w:t>
+      </w:r>
+      <w:r>
+        <w:rPr>
+          <w:b/>
+          <w:bCs/>
+        </w:rPr>
+        <w:t xml:space="preserve">s: </w:t>
+      </w:r>
+      <w:r>
+        <w:t xml:space="preserve">en esta ventana podremos </w:t>
+      </w:r>
+      <w:r>
+        <w:t xml:space="preserve">ver las canciones más recientemente reproducidas </w:t>
+      </w:r>
+      <w:r>
+        <w:rPr>
+          <w:i/>
+          <w:iCs/>
+        </w:rPr>
+        <w:t>(</w:t>
+      </w:r>
+      <w:r>
+        <w:rPr>
+          <w:i/>
+          <w:iCs/>
+        </w:rPr>
+        <w:t xml:space="preserve">ver </w:t>
+      </w:r>
+      <w:r>
+        <w:rPr>
+          <w:i/>
+          <w:iCs/>
+        </w:rPr>
+        <w:t>Figura X</w:t>
+      </w:r>
+      <w:r>
+        <w:rPr>
+          <w:i/>
+          <w:iCs/>
+        </w:rPr>
+        <w:t>4</w:t>
+      </w:r>
+      <w:r>
+        <w:rPr>
+          <w:i/>
+          <w:iCs/>
+        </w:rPr>
+        <w:t>)</w:t>
+      </w:r>
+      <w:r>
+        <w:t>.</w:t>
+      </w:r>
+    </w:p>
+    <w:p>
+      <w:pPr>
+        <w:pStyle w:val="Prrafodelista"/>
+        <w:numPr>
+          <w:ilvl w:val="0"/>
+          <w:numId w:val="7"/>
+        </w:numPr>
+      </w:pPr>
+      <w:r>
+        <w:rPr>
+          <w:b/>
+          <w:bCs/>
+        </w:rPr>
+        <w:t xml:space="preserve">Mis listas: </w:t>
+      </w:r>
+      <w:r>
+        <w:t xml:space="preserve">en esta ventana podremos </w:t>
+      </w:r>
+      <w:r>
+        <w:t xml:space="preserve">ver cada una de las listas de reproducciones que hemos creado anteriormente y si somos usuario premium generar un archivo pdf con la lista y sus canciones </w:t>
+      </w:r>
+      <w:r>
+        <w:rPr>
+          <w:i/>
+          <w:iCs/>
+        </w:rPr>
+        <w:t>(</w:t>
+      </w:r>
+      <w:r>
+        <w:rPr>
+          <w:i/>
+          <w:iCs/>
+        </w:rPr>
+        <w:t xml:space="preserve">ver </w:t>
+      </w:r>
+      <w:r>
+        <w:rPr>
+          <w:i/>
+          <w:iCs/>
+        </w:rPr>
+        <w:t>Figura X</w:t>
+      </w:r>
+      <w:r>
+        <w:rPr>
+          <w:i/>
+          <w:iCs/>
+        </w:rPr>
+        <w:t>5</w:t>
+      </w:r>
+      <w:r>
+        <w:rPr>
+          <w:i/>
+          <w:iCs/>
+        </w:rPr>
+        <w:t>)</w:t>
+      </w:r>
+      <w:r>
+        <w:t>.</w:t>
+      </w:r>
+    </w:p>
+    <w:p>
+      <w:pPr>
+        <w:pStyle w:val="Prrafodelista"/>
+        <w:numPr>
+          <w:ilvl w:val="0"/>
+          <w:numId w:val="7"/>
+        </w:numPr>
+      </w:pPr>
+      <w:r>
+        <w:rPr>
+          <w:b/>
+          <w:bCs/>
+        </w:rPr>
+        <w:t>Favoritas:</w:t>
+      </w:r>
+      <w:r>
+        <w:t xml:space="preserve"> esta ventana es solo para usuarios premium y aquí podremos ver </w:t>
+      </w:r>
+      <w:r>
+        <w:t>la lista de canciones más escuchadas</w:t>
+      </w:r>
+      <w:r>
+        <w:t xml:space="preserve"> con la canción y el número de veces reproducida por el usuario </w:t>
+      </w:r>
+      <w:r>
+        <w:rPr>
+          <w:i/>
+          <w:iCs/>
+        </w:rPr>
+        <w:t>(</w:t>
+      </w:r>
+      <w:r>
+        <w:rPr>
+          <w:i/>
+          <w:iCs/>
+        </w:rPr>
+        <w:t xml:space="preserve">ver </w:t>
+      </w:r>
+      <w:r>
+        <w:rPr>
+          <w:i/>
+          <w:iCs/>
+        </w:rPr>
+        <w:t>Figura X</w:t>
+      </w:r>
+      <w:r>
+        <w:rPr>
+          <w:i/>
+          <w:iCs/>
+        </w:rPr>
+        <w:t>6</w:t>
+      </w:r>
+      <w:r>
+        <w:rPr>
+          <w:i/>
+          <w:iCs/>
+        </w:rPr>
+        <w:t>)</w:t>
+      </w:r>
+      <w:r>
+        <w:t>.</w:t>
+      </w:r>
+    </w:p>
+    <w:p>
+      <w:r>
+        <w:t>Aparte cabe destacar que en cada una de las ventanas podremos utilizar todas las funciones del reproductor de música.</w:t>
+      </w:r>
+    </w:p>
+    <w:p>
+      <w:pPr>
+        <w:rPr>
+          <w:sz w:val="2"/>
+          <w:szCs w:val="2"/>
+        </w:rPr>
+      </w:pPr>
+    </w:p>
+    <w:p>
+      <w:pPr>
+        <w:jc w:val="center"/>
+      </w:pPr>
+      <w:r>
+        <w:drawing>
+          <wp:inline distT="0" distB="0" distL="0" distR="0" wp14:anchorId="14FAA742" wp14:editId="54AD3B9F">
+            <wp:extent cx="5669280" cy="4714823"/>
+            <wp:effectExtent l="0" t="0" r="7620" b="0"/>
+            <wp:docPr id="4" name="Imagen 4"/>
+            <wp:cNvGraphicFramePr>
+              <a:graphicFrameLocks xmlns:a="http://schemas.openxmlformats.org/drawingml/2006/main" noChangeAspect="1"/>
+            </wp:cNvGraphicFramePr>
+            <a:graphic xmlns:a="http://schemas.openxmlformats.org/drawingml/2006/main">
+              <a:graphicData uri="http://schemas.openxmlformats.org/drawingml/2006/picture">
+                <pic:pic xmlns:pic="http://schemas.openxmlformats.org/drawingml/2006/picture">
+                  <pic:nvPicPr>
+                    <pic:cNvPr id="1" name=""/>
+                    <pic:cNvPicPr/>
+                  </pic:nvPicPr>
+                  <pic:blipFill rotWithShape="1">
+                    <a:blip r:embed="rId15"/>
+                    <a:srcRect l="9511" r="9631"/>
+                    <a:stretch/>
+                  </pic:blipFill>
+                  <pic:spPr bwMode="auto">
+                    <a:xfrm>
+                      <a:off x="0" y="0"/>
+                      <a:ext cx="5672503" cy="4717503"/>
+                    </a:xfrm>
+                    <a:prstGeom prst="rect">
+                      <a:avLst/>
+                    </a:prstGeom>
+                    <a:ln>
+                      <a:noFill/>
+                    </a:ln>
+                    <a:extLst>
+                      <a:ext uri="{53640926-AAD7-44D8-BBD7-CCE9431645EC}">
+                        <a14:shadowObscured xmlns:a14="http://schemas.microsoft.com/office/drawing/2010/main"/>
+                      </a:ext>
+                    </a:extLst>
+                  </pic:spPr>
+                </pic:pic>
+              </a:graphicData>
+            </a:graphic>
+          </wp:inline>
+        </w:drawing>
+      </w:r>
+    </w:p>
+    <w:p>
+      <w:pPr>
+        <w:jc w:val="center"/>
+        <w:rPr>
+          <w:i/>
+          <w:iCs/>
+        </w:rPr>
+      </w:pPr>
+      <w:r>
+        <w:rPr>
+          <w:i/>
+          <w:iCs/>
+        </w:rPr>
+        <w:t>Figura X1</w:t>
+      </w:r>
+    </w:p>
+    <w:p>
+      <w:pPr>
+        <w:rPr>
+          <w:b/>
+          <w:bCs/>
+        </w:rPr>
+      </w:pPr>
+    </w:p>
+    <w:p>
+      <w:r>
+        <w:lastRenderedPageBreak/>
+        <w:t>Ahor</w:t>
+      </w:r>
+      <w:r>
+        <w:t>a vamos a ir viendo cada funcionalidad con sus respectivos pasos:</w:t>
+      </w:r>
+    </w:p>
+    <w:p>
+      <w:r>
+        <w:rPr>
+          <w:b/>
+          <w:bCs/>
+        </w:rPr>
+        <w:t xml:space="preserve">1.-    </w:t>
+      </w:r>
+      <w:r>
+        <w:rPr>
+          <w:b/>
+          <w:bCs/>
+        </w:rPr>
+        <w:t>Buscar canci</w:t>
+      </w:r>
+      <w:r>
+        <w:rPr>
+          <w:b/>
+          <w:bCs/>
+        </w:rPr>
+        <w:t>o</w:t>
+      </w:r>
+      <w:r>
+        <w:rPr>
+          <w:b/>
+          <w:bCs/>
+        </w:rPr>
+        <w:t>n</w:t>
+      </w:r>
+      <w:r>
+        <w:rPr>
+          <w:b/>
+          <w:bCs/>
+        </w:rPr>
+        <w:t>es</w:t>
+      </w:r>
+      <w:r>
+        <w:rPr>
+          <w:b/>
+          <w:bCs/>
+        </w:rPr>
+        <w:t>:</w:t>
+      </w:r>
+      <w:r>
+        <w:t xml:space="preserve"> </w:t>
+      </w:r>
+      <w:r>
+        <w:t xml:space="preserve">para buscar canciones </w:t>
+      </w:r>
+      <w:r>
+        <w:t xml:space="preserve">primero pinchamos en el menú en </w:t>
+      </w:r>
+      <w:r>
+        <w:rPr>
+          <w:i/>
+          <w:iCs/>
+        </w:rPr>
+        <w:t>“Buscar”</w:t>
+      </w:r>
+      <w:r>
+        <w:rPr>
+          <w:i/>
+          <w:iCs/>
+        </w:rPr>
+        <w:t xml:space="preserve"> </w:t>
+      </w:r>
+      <w:r>
+        <w:t>(1)</w:t>
+      </w:r>
+      <w:r>
+        <w:rPr>
+          <w:i/>
+          <w:iCs/>
+        </w:rPr>
+        <w:t xml:space="preserve"> </w:t>
+      </w:r>
+      <w:r>
+        <w:t>y</w:t>
+      </w:r>
+      <w:r>
+        <w:t xml:space="preserve"> ahora podremos </w:t>
+      </w:r>
+      <w:r>
+        <w:t>buscar canciones utilizando como filtros de búsqueda el título, int</w:t>
+      </w:r>
+      <w:r>
+        <w:t>é</w:t>
+      </w:r>
+      <w:r>
+        <w:t>rprete y estilo musical</w:t>
+      </w:r>
+      <w:r>
+        <w:t xml:space="preserve">, introduciendo los datos en los campos de texto de </w:t>
+      </w:r>
+      <w:r>
+        <w:rPr>
+          <w:i/>
+          <w:iCs/>
+        </w:rPr>
+        <w:t>“Título”</w:t>
+      </w:r>
+      <w:r>
+        <w:t xml:space="preserve"> e </w:t>
+      </w:r>
+      <w:r>
+        <w:rPr>
+          <w:i/>
+          <w:iCs/>
+        </w:rPr>
+        <w:t>“Intérprete”</w:t>
+      </w:r>
+      <w:r>
+        <w:t xml:space="preserve"> y seleccionando un estilo disponible</w:t>
+      </w:r>
+      <w:r>
+        <w:t xml:space="preserve"> (2) y pinchamos en el botón de </w:t>
+      </w:r>
+      <w:r>
+        <w:rPr>
+          <w:i/>
+          <w:iCs/>
+        </w:rPr>
+        <w:t>“Buscar”</w:t>
+      </w:r>
+      <w:r>
+        <w:rPr>
+          <w:i/>
+          <w:iCs/>
+        </w:rPr>
+        <w:t xml:space="preserve"> </w:t>
+      </w:r>
+      <w:r>
+        <w:t>(3)</w:t>
+      </w:r>
+      <w:r>
+        <w:t xml:space="preserve">. </w:t>
+      </w:r>
+      <w:r>
+        <w:t>Entonces</w:t>
+      </w:r>
+      <w:r>
+        <w:t xml:space="preserve"> el usuario podrá seleccionar y reproducir cualquiera de la lista de canciones retornada</w:t>
+      </w:r>
+      <w:r>
+        <w:t xml:space="preserve"> (4)</w:t>
+      </w:r>
+      <w:r>
+        <w:t xml:space="preserve"> además de contar de las funciones del reproductor descritas anteriormente (pausar, avanzar, retroceder</w:t>
+      </w:r>
+      <w:r>
+        <w:t xml:space="preserve">, </w:t>
+      </w:r>
+      <w:r>
+        <w:t>repetir</w:t>
+      </w:r>
+      <w:r>
+        <w:t>, subir y bajar volumen</w:t>
+      </w:r>
+      <w:r>
+        <w:t>)</w:t>
+      </w:r>
+      <w:r>
+        <w:t xml:space="preserve"> (5), </w:t>
+      </w:r>
+      <w:r>
+        <w:t xml:space="preserve">todos estos pasos se pueden ver con </w:t>
+      </w:r>
+      <w:r>
+        <w:t>m</w:t>
+      </w:r>
+      <w:r>
+        <w:t>ejor</w:t>
+      </w:r>
+      <w:r>
+        <w:t xml:space="preserve"> detalle</w:t>
+      </w:r>
+      <w:r>
+        <w:t xml:space="preserve"> en la</w:t>
+      </w:r>
+      <w:r>
+        <w:t xml:space="preserve"> </w:t>
+      </w:r>
+      <w:r>
+        <w:rPr>
+          <w:i/>
+          <w:iCs/>
+        </w:rPr>
+        <w:t>Figura X2</w:t>
+      </w:r>
+      <w:r>
+        <w:t>.</w:t>
+      </w:r>
+    </w:p>
+    <w:p>
+      <w:pPr>
+        <w:rPr>
+          <w:sz w:val="2"/>
+          <w:szCs w:val="2"/>
+        </w:rPr>
+      </w:pPr>
+    </w:p>
+    <w:p>
+      <w:pPr>
+        <w:jc w:val="center"/>
+      </w:pPr>
+      <w:r>
+        <w:drawing>
+          <wp:inline distT="0" distB="0" distL="0" distR="0" wp14:anchorId="019D2A5E" wp14:editId="023DB478">
+            <wp:extent cx="5669280" cy="4715289"/>
+            <wp:effectExtent l="0" t="0" r="7620" b="9525"/>
+            <wp:docPr id="5" name="Imagen 5"/>
+            <wp:cNvGraphicFramePr>
+              <a:graphicFrameLocks xmlns:a="http://schemas.openxmlformats.org/drawingml/2006/main" noChangeAspect="1"/>
+            </wp:cNvGraphicFramePr>
+            <a:graphic xmlns:a="http://schemas.openxmlformats.org/drawingml/2006/main">
+              <a:graphicData uri="http://schemas.openxmlformats.org/drawingml/2006/picture">
+                <pic:pic xmlns:pic="http://schemas.openxmlformats.org/drawingml/2006/picture">
+                  <pic:nvPicPr>
+                    <pic:cNvPr id="1" name=""/>
+                    <pic:cNvPicPr/>
+                  </pic:nvPicPr>
+                  <pic:blipFill>
+                    <a:blip r:embed="rId16"/>
+                    <a:stretch>
+                      <a:fillRect/>
+                    </a:stretch>
+                  </pic:blipFill>
+                  <pic:spPr>
+                    <a:xfrm>
+                      <a:off x="0" y="0"/>
+                      <a:ext cx="5695141" cy="4736798"/>
+                    </a:xfrm>
+                    <a:prstGeom prst="rect">
+                      <a:avLst/>
+                    </a:prstGeom>
+                  </pic:spPr>
+                </pic:pic>
+              </a:graphicData>
+            </a:graphic>
+          </wp:inline>
+        </w:drawing>
+      </w:r>
+    </w:p>
+    <w:p>
+      <w:pPr>
+        <w:jc w:val="center"/>
+        <w:rPr>
+          <w:i/>
+          <w:iCs/>
+        </w:rPr>
+      </w:pPr>
+      <w:r>
+        <w:rPr>
+          <w:i/>
+          <w:iCs/>
+        </w:rPr>
+        <w:t>Figura X</w:t>
+      </w:r>
+      <w:r>
+        <w:rPr>
+          <w:i/>
+          <w:iCs/>
+        </w:rPr>
+        <w:t>2</w:t>
+      </w:r>
+    </w:p>
+    <w:p/>
+    <w:p/>
+    <w:p/>
+    <w:p/>
+    <w:p/>
+    <w:p/>
+    <w:p>
+      <w:r>
+        <w:rPr>
+          <w:b/>
+          <w:bCs/>
+        </w:rPr>
+        <w:lastRenderedPageBreak/>
+        <w:t>2</w:t>
+      </w:r>
+      <w:r>
+        <w:rPr>
+          <w:b/>
+          <w:bCs/>
+        </w:rPr>
+        <w:t xml:space="preserve">.-    </w:t>
+      </w:r>
+      <w:r>
+        <w:rPr>
+          <w:b/>
+          <w:bCs/>
+        </w:rPr>
+        <w:t>Nueva lista</w:t>
+      </w:r>
+      <w:r>
+        <w:rPr>
+          <w:b/>
+          <w:bCs/>
+        </w:rPr>
+        <w:t>:</w:t>
+      </w:r>
+      <w:r>
+        <w:t xml:space="preserve"> </w:t>
+      </w:r>
+      <w:r>
+        <w:t xml:space="preserve">para crear una nueva lista de reproducción </w:t>
+      </w:r>
+      <w:r>
+        <w:t xml:space="preserve">primero pinchamos en el menú en </w:t>
+      </w:r>
+      <w:r>
+        <w:rPr>
+          <w:i/>
+          <w:iCs/>
+        </w:rPr>
+        <w:t>“</w:t>
+      </w:r>
+      <w:r>
+        <w:rPr>
+          <w:i/>
+          <w:iCs/>
+        </w:rPr>
+        <w:t>Nueva lista</w:t>
+      </w:r>
+      <w:r>
+        <w:rPr>
+          <w:i/>
+          <w:iCs/>
+        </w:rPr>
+        <w:t>”</w:t>
+      </w:r>
+      <w:r>
+        <w:rPr>
+          <w:i/>
+          <w:iCs/>
+        </w:rPr>
+        <w:t xml:space="preserve"> </w:t>
+      </w:r>
+      <w:r>
+        <w:t>(1)</w:t>
+      </w:r>
+      <w:r>
+        <w:rPr>
+          <w:i/>
+          <w:iCs/>
+        </w:rPr>
+        <w:t xml:space="preserve"> </w:t>
+      </w:r>
+      <w:r>
+        <w:t>y</w:t>
+      </w:r>
+      <w:r>
+        <w:t xml:space="preserve"> ahora podremos buscar canciones utilizando como filtros de búsqueda el título, intérprete y estilo musical</w:t>
+      </w:r>
+      <w:r>
+        <w:t xml:space="preserve"> como en la ventana de </w:t>
+      </w:r>
+      <w:r>
+        <w:rPr>
+          <w:i/>
+          <w:iCs/>
+        </w:rPr>
+        <w:t>“Buscar canciones”</w:t>
+      </w:r>
+      <w:r>
+        <w:rPr>
+          <w:i/>
+          <w:iCs/>
+        </w:rPr>
+        <w:t xml:space="preserve"> </w:t>
+      </w:r>
+      <w:r>
+        <w:t xml:space="preserve">(2) y pinchamos en el botón de </w:t>
+      </w:r>
+      <w:r>
+        <w:rPr>
+          <w:i/>
+          <w:iCs/>
+        </w:rPr>
+        <w:t>“Buscar”</w:t>
+      </w:r>
+      <w:r>
+        <w:rPr>
+          <w:i/>
+          <w:iCs/>
+        </w:rPr>
+        <w:t xml:space="preserve"> </w:t>
+      </w:r>
+      <w:r>
+        <w:t xml:space="preserve">(3). </w:t>
+      </w:r>
+      <w:r>
+        <w:t>Entonces podr</w:t>
+      </w:r>
+      <w:r>
+        <w:t>emos</w:t>
+      </w:r>
+      <w:r>
+        <w:t xml:space="preserve"> seleccionar y </w:t>
+      </w:r>
+      <w:r>
+        <w:t xml:space="preserve">añadir o eliminar </w:t>
+      </w:r>
+      <w:r>
+        <w:t xml:space="preserve">cualquiera </w:t>
+      </w:r>
+      <w:r>
+        <w:t>de las canciones de esa lista de reproducción</w:t>
+      </w:r>
+      <w:r>
+        <w:t xml:space="preserve"> (4)</w:t>
+      </w:r>
+      <w:r>
+        <w:t xml:space="preserve">, finalmente pinchamos en el botón de </w:t>
+      </w:r>
+      <w:r>
+        <w:rPr>
+          <w:i/>
+          <w:iCs/>
+        </w:rPr>
+        <w:t>“Crear”</w:t>
+      </w:r>
+      <w:r>
+        <w:t xml:space="preserve"> </w:t>
+      </w:r>
+      <w:r>
+        <w:t xml:space="preserve">(5), todos estos pasos se pueden ver con mejor detalle en la </w:t>
+      </w:r>
+      <w:r>
+        <w:rPr>
+          <w:i/>
+          <w:iCs/>
+        </w:rPr>
+        <w:t>Figura X</w:t>
+      </w:r>
+      <w:r>
+        <w:rPr>
+          <w:i/>
+          <w:iCs/>
+        </w:rPr>
+        <w:t>3</w:t>
+      </w:r>
+      <w:r>
+        <w:t>.</w:t>
+      </w:r>
+    </w:p>
+    <w:p>
+      <w:pPr>
+        <w:rPr>
+          <w:sz w:val="2"/>
+          <w:szCs w:val="2"/>
+        </w:rPr>
+      </w:pPr>
+    </w:p>
+    <w:p>
+      <w:r>
+        <w:drawing>
+          <wp:inline distT="0" distB="0" distL="0" distR="0" wp14:anchorId="04DC424D" wp14:editId="42B5D07C">
+            <wp:extent cx="5608320" cy="4660630"/>
+            <wp:effectExtent l="0" t="0" r="0" b="6985"/>
+            <wp:docPr id="7" name="Imagen 7"/>
+            <wp:cNvGraphicFramePr>
+              <a:graphicFrameLocks xmlns:a="http://schemas.openxmlformats.org/drawingml/2006/main" noChangeAspect="1"/>
+            </wp:cNvGraphicFramePr>
+            <a:graphic xmlns:a="http://schemas.openxmlformats.org/drawingml/2006/main">
+              <a:graphicData uri="http://schemas.openxmlformats.org/drawingml/2006/picture">
+                <pic:pic xmlns:pic="http://schemas.openxmlformats.org/drawingml/2006/picture">
+                  <pic:nvPicPr>
+                    <pic:cNvPr id="1" name=""/>
+                    <pic:cNvPicPr/>
+                  </pic:nvPicPr>
+                  <pic:blipFill>
+                    <a:blip r:embed="rId17"/>
+                    <a:stretch>
+                      <a:fillRect/>
+                    </a:stretch>
+                  </pic:blipFill>
+                  <pic:spPr>
+                    <a:xfrm>
+                      <a:off x="0" y="0"/>
+                      <a:ext cx="5644182" cy="4690432"/>
+                    </a:xfrm>
+                    <a:prstGeom prst="rect">
+                      <a:avLst/>
+                    </a:prstGeom>
+                  </pic:spPr>
+                </pic:pic>
+              </a:graphicData>
+            </a:graphic>
+          </wp:inline>
+        </w:drawing>
+      </w:r>
+    </w:p>
+    <w:p>
+      <w:pPr>
+        <w:jc w:val="center"/>
+        <w:rPr>
+          <w:i/>
+          <w:iCs/>
+        </w:rPr>
+      </w:pPr>
+      <w:r>
+        <w:rPr>
+          <w:i/>
+          <w:iCs/>
+        </w:rPr>
+        <w:t>Figura X</w:t>
+      </w:r>
+      <w:r>
+        <w:rPr>
+          <w:i/>
+          <w:iCs/>
+        </w:rPr>
+        <w:t>3</w:t>
+      </w:r>
+    </w:p>
+    <w:p>
+      <w:pPr>
+        <w:jc w:val="center"/>
+        <w:rPr>
+          <w:i/>
+          <w:iCs/>
+        </w:rPr>
+      </w:pPr>
+    </w:p>
+    <w:p>
+      <w:pPr>
+        <w:jc w:val="center"/>
+        <w:rPr>
+          <w:i/>
+          <w:iCs/>
+        </w:rPr>
+      </w:pPr>
+    </w:p>
+    <w:p>
+      <w:pPr>
+        <w:jc w:val="center"/>
+        <w:rPr>
+          <w:i/>
+          <w:iCs/>
+        </w:rPr>
+      </w:pPr>
+    </w:p>
+    <w:p>
+      <w:pPr>
+        <w:jc w:val="center"/>
+        <w:rPr>
+          <w:i/>
+          <w:iCs/>
+        </w:rPr>
+      </w:pPr>
+    </w:p>
+    <w:p>
+      <w:pPr>
+        <w:jc w:val="center"/>
+        <w:rPr>
+          <w:i/>
+          <w:iCs/>
+        </w:rPr>
+      </w:pPr>
+    </w:p>
+    <w:p>
+      <w:pPr>
+        <w:jc w:val="center"/>
+        <w:rPr>
+          <w:i/>
+          <w:iCs/>
+        </w:rPr>
+      </w:pPr>
+    </w:p>
+    <w:p>
+      <w:pPr>
+        <w:jc w:val="center"/>
+        <w:rPr>
+          <w:i/>
+          <w:iCs/>
+        </w:rPr>
+      </w:pPr>
+    </w:p>
+    <w:p>
+      <w:pPr>
+        <w:jc w:val="center"/>
+        <w:rPr>
+          <w:i/>
+          <w:iCs/>
+        </w:rPr>
+      </w:pPr>
+    </w:p>
+    <w:p>
+      <w:pPr>
+        <w:rPr>
+          <w:b/>
+          <w:bCs/>
+        </w:rPr>
+      </w:pPr>
+    </w:p>
+    <w:p>
+      <w:r>
+        <w:rPr>
+          <w:b/>
+          <w:bCs/>
+        </w:rPr>
+        <w:lastRenderedPageBreak/>
+        <w:t>3</w:t>
+      </w:r>
+      <w:r>
+        <w:rPr>
+          <w:b/>
+          <w:bCs/>
+        </w:rPr>
+        <w:t xml:space="preserve">.-    </w:t>
+      </w:r>
+      <w:r>
+        <w:rPr>
+          <w:b/>
+          <w:bCs/>
+        </w:rPr>
+        <w:t>Recientes</w:t>
+      </w:r>
+      <w:r>
+        <w:rPr>
+          <w:b/>
+          <w:bCs/>
+        </w:rPr>
+        <w:t>:</w:t>
+      </w:r>
+      <w:r>
+        <w:t xml:space="preserve"> para</w:t>
+      </w:r>
+      <w:r>
+        <w:t xml:space="preserve"> ver</w:t>
+      </w:r>
+      <w:r>
+        <w:t xml:space="preserve"> </w:t>
+      </w:r>
+      <w:r>
+        <w:t xml:space="preserve">las </w:t>
+      </w:r>
+      <w:r>
+        <w:t xml:space="preserve">canciones </w:t>
+      </w:r>
+      <w:r>
+        <w:t>que hemos reproducido más recientemente simplemente</w:t>
+      </w:r>
+      <w:r>
+        <w:t xml:space="preserve"> pinchamos en el menú en </w:t>
+      </w:r>
+      <w:r>
+        <w:rPr>
+          <w:i/>
+          <w:iCs/>
+        </w:rPr>
+        <w:t>“</w:t>
+      </w:r>
+      <w:r>
+        <w:rPr>
+          <w:i/>
+          <w:iCs/>
+        </w:rPr>
+        <w:t>Recientes</w:t>
+      </w:r>
+      <w:r>
+        <w:rPr>
+          <w:i/>
+          <w:iCs/>
+        </w:rPr>
+        <w:t>”</w:t>
+      </w:r>
+      <w:r>
+        <w:rPr>
+          <w:i/>
+          <w:iCs/>
+        </w:rPr>
+        <w:t xml:space="preserve"> </w:t>
+      </w:r>
+      <w:r>
+        <w:t>(1)</w:t>
+      </w:r>
+      <w:r>
+        <w:rPr>
+          <w:i/>
+          <w:iCs/>
+        </w:rPr>
+        <w:t xml:space="preserve"> </w:t>
+      </w:r>
+      <w:r>
+        <w:t>y</w:t>
+      </w:r>
+      <w:r>
+        <w:t xml:space="preserve"> ahora podremos seleccionar y reproducir cualquiera de la lista de canciones retornada (</w:t>
+      </w:r>
+      <w:r>
+        <w:t>2</w:t>
+      </w:r>
+      <w:r>
+        <w:t>) además de contar de las funciones del reproductor descritas anteriormente (pausar, avanzar, retroceder, repetir, subir y bajar volumen) (</w:t>
+      </w:r>
+      <w:r>
+        <w:t>3</w:t>
+      </w:r>
+      <w:r>
+        <w:t xml:space="preserve">), todos estos pasos se pueden ver con mejor detalle en la </w:t>
+      </w:r>
+      <w:r>
+        <w:rPr>
+          <w:i/>
+          <w:iCs/>
+        </w:rPr>
+        <w:t>Figura X</w:t>
+      </w:r>
+      <w:r>
+        <w:rPr>
+          <w:i/>
+          <w:iCs/>
+        </w:rPr>
+        <w:t>4</w:t>
+      </w:r>
+      <w:r>
+        <w:t>.</w:t>
+      </w:r>
+    </w:p>
+    <w:p>
+      <w:pPr>
+        <w:rPr>
+          <w:sz w:val="2"/>
+          <w:szCs w:val="2"/>
+        </w:rPr>
+      </w:pPr>
+    </w:p>
+    <w:p>
+      <w:r>
+        <w:drawing>
+          <wp:inline distT="0" distB="0" distL="0" distR="0" wp14:anchorId="2B0E4F8B" wp14:editId="61F3056C">
+            <wp:extent cx="5630042" cy="4678680"/>
+            <wp:effectExtent l="0" t="0" r="8890" b="7620"/>
+            <wp:docPr id="8" name="Imagen 8"/>
+            <wp:cNvGraphicFramePr>
+              <a:graphicFrameLocks xmlns:a="http://schemas.openxmlformats.org/drawingml/2006/main" noChangeAspect="1"/>
+            </wp:cNvGraphicFramePr>
+            <a:graphic xmlns:a="http://schemas.openxmlformats.org/drawingml/2006/main">
+              <a:graphicData uri="http://schemas.openxmlformats.org/drawingml/2006/picture">
+                <pic:pic xmlns:pic="http://schemas.openxmlformats.org/drawingml/2006/picture">
+                  <pic:nvPicPr>
+                    <pic:cNvPr id="1" name=""/>
+                    <pic:cNvPicPr/>
+                  </pic:nvPicPr>
+                  <pic:blipFill>
+                    <a:blip r:embed="rId18"/>
+                    <a:stretch>
+                      <a:fillRect/>
+                    </a:stretch>
+                  </pic:blipFill>
+                  <pic:spPr>
+                    <a:xfrm>
+                      <a:off x="0" y="0"/>
+                      <a:ext cx="5636639" cy="4684162"/>
+                    </a:xfrm>
+                    <a:prstGeom prst="rect">
+                      <a:avLst/>
+                    </a:prstGeom>
+                  </pic:spPr>
+                </pic:pic>
+              </a:graphicData>
+            </a:graphic>
+          </wp:inline>
+        </w:drawing>
+      </w:r>
+    </w:p>
+    <w:p>
+      <w:pPr>
+        <w:jc w:val="center"/>
+        <w:rPr>
+          <w:i/>
+          <w:iCs/>
+        </w:rPr>
+      </w:pPr>
+      <w:r>
+        <w:rPr>
+          <w:i/>
+          <w:iCs/>
+        </w:rPr>
+        <w:t>Figura X</w:t>
+      </w:r>
+      <w:r>
+        <w:rPr>
+          <w:i/>
+          <w:iCs/>
+        </w:rPr>
+        <w:t>4</w:t>
+      </w:r>
+    </w:p>
+    <w:p/>
+    <w:p/>
+    <w:p/>
+    <w:p/>
+    <w:p/>
+    <w:p/>
+    <w:p/>
+    <w:p/>
+    <w:p/>
+    <w:p>
+      <w:r>
+        <w:rPr>
+          <w:b/>
+          <w:bCs/>
+        </w:rPr>
+        <w:lastRenderedPageBreak/>
+        <w:t>4</w:t>
+      </w:r>
+      <w:r>
+        <w:rPr>
+          <w:b/>
+          <w:bCs/>
+        </w:rPr>
+        <w:t xml:space="preserve">.-    </w:t>
+      </w:r>
+      <w:r>
+        <w:rPr>
+          <w:b/>
+          <w:bCs/>
+        </w:rPr>
+        <w:t>Mis listas</w:t>
+      </w:r>
+      <w:r>
+        <w:rPr>
+          <w:b/>
+          <w:bCs/>
+        </w:rPr>
+        <w:t>:</w:t>
+      </w:r>
+      <w:r>
+        <w:t xml:space="preserve"> para ver las canciones </w:t>
+      </w:r>
+      <w:r>
+        <w:t xml:space="preserve"> de las lista de reproducción que hemos creado anteriormente primero pichamos en </w:t>
+      </w:r>
+      <w:r>
+        <w:rPr>
+          <w:i/>
+          <w:iCs/>
+        </w:rPr>
+        <w:t>“Mis listas”</w:t>
+      </w:r>
+      <w:r>
+        <w:t xml:space="preserve"> </w:t>
+      </w:r>
+      <w:r>
+        <w:t>(1) y podremos ver y seleccionar nuestras listas de reproducción (2)</w:t>
+      </w:r>
+      <w:r>
+        <w:rPr>
+          <w:i/>
+          <w:iCs/>
+        </w:rPr>
+        <w:t>”</w:t>
+      </w:r>
+      <w:r>
+        <w:rPr>
+          <w:i/>
+          <w:iCs/>
+        </w:rPr>
+        <w:t xml:space="preserve">, </w:t>
+      </w:r>
+      <w:r>
+        <w:t>ahora podremos seleccionar y reproducir cualquiera de la lista de canciones retornada (</w:t>
+      </w:r>
+      <w:r>
+        <w:t>3</w:t>
+      </w:r>
+      <w:r>
+        <w:t>) además de contar de las funciones del reproductor descritas anteriormente</w:t>
+      </w:r>
+      <w:r>
+        <w:t xml:space="preserve"> </w:t>
+      </w:r>
+      <w:r>
+        <w:t xml:space="preserve"> (pausar, avanzar, retroceder, repetir, subir y bajar volumen)</w:t>
+      </w:r>
+      <w:r>
+        <w:t xml:space="preserve"> </w:t>
+      </w:r>
+      <w:r>
+        <w:t>(</w:t>
+      </w:r>
+      <w:r>
+        <w:t>4</w:t>
+      </w:r>
+      <w:r>
+        <w:t>)</w:t>
+      </w:r>
+      <w:r>
+        <w:t xml:space="preserve"> y por último si somos usuario premium podremos darle al botón de </w:t>
+      </w:r>
+      <w:r>
+        <w:rPr>
+          <w:i/>
+          <w:iCs/>
+        </w:rPr>
+        <w:t>“Generar PDF”</w:t>
+      </w:r>
+      <w:r>
+        <w:t xml:space="preserve"> para generar un archivo pdf con el nombre de la lista y las canciones(5),</w:t>
+      </w:r>
+      <w:r>
+        <w:t xml:space="preserve"> todos estos pasos se pueden ver con mejor detalle en la </w:t>
+      </w:r>
+      <w:r>
+        <w:rPr>
+          <w:i/>
+          <w:iCs/>
+        </w:rPr>
+        <w:t>Figura X</w:t>
+      </w:r>
+      <w:r>
+        <w:rPr>
+          <w:i/>
+          <w:iCs/>
+        </w:rPr>
+        <w:t>5</w:t>
+      </w:r>
+      <w:r>
+        <w:t>.</w:t>
+      </w:r>
+    </w:p>
+    <w:p>
+      <w:pPr>
+        <w:rPr>
+          <w:sz w:val="2"/>
+          <w:szCs w:val="2"/>
+        </w:rPr>
+      </w:pPr>
+    </w:p>
+    <w:p>
+      <w:pPr>
+        <w:jc w:val="center"/>
+      </w:pPr>
+      <w:r>
+        <w:drawing>
+          <wp:inline distT="0" distB="0" distL="0" distR="0" wp14:anchorId="1104E436" wp14:editId="2D19ECB3">
+            <wp:extent cx="5608320" cy="4650738"/>
+            <wp:effectExtent l="0" t="0" r="0" b="0"/>
+            <wp:docPr id="9" name="Imagen 9"/>
+            <wp:cNvGraphicFramePr>
+              <a:graphicFrameLocks xmlns:a="http://schemas.openxmlformats.org/drawingml/2006/main" noChangeAspect="1"/>
+            </wp:cNvGraphicFramePr>
+            <a:graphic xmlns:a="http://schemas.openxmlformats.org/drawingml/2006/main">
+              <a:graphicData uri="http://schemas.openxmlformats.org/drawingml/2006/picture">
+                <pic:pic xmlns:pic="http://schemas.openxmlformats.org/drawingml/2006/picture">
+                  <pic:nvPicPr>
+                    <pic:cNvPr id="1" name=""/>
+                    <pic:cNvPicPr/>
+                  </pic:nvPicPr>
+                  <pic:blipFill>
+                    <a:blip r:embed="rId19"/>
+                    <a:stretch>
+                      <a:fillRect/>
+                    </a:stretch>
+                  </pic:blipFill>
+                  <pic:spPr>
+                    <a:xfrm>
+                      <a:off x="0" y="0"/>
+                      <a:ext cx="5620529" cy="4660862"/>
+                    </a:xfrm>
+                    <a:prstGeom prst="rect">
+                      <a:avLst/>
+                    </a:prstGeom>
+                  </pic:spPr>
+                </pic:pic>
+              </a:graphicData>
+            </a:graphic>
+          </wp:inline>
+        </w:drawing>
+      </w:r>
+    </w:p>
+    <w:p>
+      <w:pPr>
+        <w:jc w:val="center"/>
+        <w:rPr>
+          <w:i/>
+          <w:iCs/>
+        </w:rPr>
+      </w:pPr>
+      <w:r>
+        <w:rPr>
+          <w:i/>
+          <w:iCs/>
+        </w:rPr>
+        <w:t>Figura X</w:t>
+      </w:r>
+      <w:r>
+        <w:rPr>
+          <w:i/>
+          <w:iCs/>
+        </w:rPr>
+        <w:t>5</w:t>
+      </w:r>
+    </w:p>
+    <w:p/>
+    <w:p/>
+    <w:p/>
+    <w:p/>
+    <w:p/>
+    <w:p/>
+    <w:p/>
+    <w:p>
+      <w:r>
+        <w:rPr>
+          <w:b/>
+          <w:bCs/>
+        </w:rPr>
+        <w:lastRenderedPageBreak/>
+        <w:t>5</w:t>
+      </w:r>
+      <w:r>
+        <w:rPr>
+          <w:b/>
+          <w:bCs/>
+        </w:rPr>
+        <w:t xml:space="preserve">.-    </w:t>
+      </w:r>
+      <w:r>
+        <w:rPr>
+          <w:b/>
+          <w:bCs/>
+        </w:rPr>
+        <w:t>Favoritas</w:t>
+      </w:r>
+      <w:r>
+        <w:rPr>
+          <w:b/>
+          <w:bCs/>
+        </w:rPr>
+        <w:t>:</w:t>
+      </w:r>
+      <w:r>
+        <w:t xml:space="preserve"> para ver las canciones que </w:t>
+      </w:r>
+      <w:r>
+        <w:t>más hemos reproducido en la aplicación</w:t>
+      </w:r>
+      <w:r>
+        <w:t xml:space="preserve"> pinchamos en el menú en </w:t>
+      </w:r>
+      <w:r>
+        <w:rPr>
+          <w:i/>
+          <w:iCs/>
+        </w:rPr>
+        <w:t>“</w:t>
+      </w:r>
+      <w:r>
+        <w:rPr>
+          <w:i/>
+          <w:iCs/>
+        </w:rPr>
+        <w:t>Favorita</w:t>
+      </w:r>
+      <w:r>
+        <w:rPr>
+          <w:i/>
+          <w:iCs/>
+        </w:rPr>
+        <w:t>s</w:t>
+      </w:r>
+      <w:r>
+        <w:rPr>
+          <w:i/>
+          <w:iCs/>
+        </w:rPr>
+        <w:t>”</w:t>
+      </w:r>
+      <w:r>
+        <w:rPr>
+          <w:i/>
+          <w:iCs/>
+        </w:rPr>
+        <w:t xml:space="preserve"> </w:t>
+      </w:r>
+      <w:r>
+        <w:t>(1)</w:t>
+      </w:r>
+      <w:r>
+        <w:rPr>
+          <w:i/>
+          <w:iCs/>
+        </w:rPr>
+        <w:t xml:space="preserve"> </w:t>
+      </w:r>
+      <w:r>
+        <w:t>y</w:t>
+      </w:r>
+      <w:r>
+        <w:t xml:space="preserve"> ahora podremos seleccionar y reproducir cualquiera de la lista de canciones retornada (2) además de contar de las funciones del reproductor descritas anteriormente (pausar, avanzar, retroceder, repetir, subir y bajar volumen) (3), todos estos pasos se pueden ver con mejor detalle en la </w:t>
+      </w:r>
+      <w:r>
+        <w:rPr>
+          <w:i/>
+          <w:iCs/>
+        </w:rPr>
+        <w:t>Figura X</w:t>
+      </w:r>
+      <w:r>
+        <w:rPr>
+          <w:i/>
+          <w:iCs/>
+        </w:rPr>
+        <w:t>6</w:t>
+      </w:r>
+      <w:r>
+        <w:t>.</w:t>
+      </w:r>
+    </w:p>
+    <w:p>
+      <w:pPr>
+        <w:rPr>
+          <w:sz w:val="2"/>
+          <w:szCs w:val="2"/>
+        </w:rPr>
+      </w:pPr>
+    </w:p>
+    <w:p>
+      <w:pPr>
+        <w:jc w:val="center"/>
+      </w:pPr>
+      <w:r>
+        <w:drawing>
+          <wp:inline distT="0" distB="0" distL="0" distR="0" wp14:anchorId="32FF152D" wp14:editId="11DAC06A">
+            <wp:extent cx="5583714" cy="4632960"/>
+            <wp:effectExtent l="0" t="0" r="0" b="0"/>
+            <wp:docPr id="10" name="Imagen 10"/>
+            <wp:cNvGraphicFramePr>
+              <a:graphicFrameLocks xmlns:a="http://schemas.openxmlformats.org/drawingml/2006/main" noChangeAspect="1"/>
+            </wp:cNvGraphicFramePr>
+            <a:graphic xmlns:a="http://schemas.openxmlformats.org/drawingml/2006/main">
+              <a:graphicData uri="http://schemas.openxmlformats.org/drawingml/2006/picture">
+                <pic:pic xmlns:pic="http://schemas.openxmlformats.org/drawingml/2006/picture">
+                  <pic:nvPicPr>
+                    <pic:cNvPr id="1" name=""/>
+                    <pic:cNvPicPr/>
+                  </pic:nvPicPr>
+                  <pic:blipFill>
+                    <a:blip r:embed="rId20"/>
+                    <a:stretch>
+                      <a:fillRect/>
+                    </a:stretch>
+                  </pic:blipFill>
+                  <pic:spPr>
+                    <a:xfrm>
+                      <a:off x="0" y="0"/>
+                      <a:ext cx="5595519" cy="4642755"/>
+                    </a:xfrm>
+                    <a:prstGeom prst="rect">
+                      <a:avLst/>
+                    </a:prstGeom>
+                  </pic:spPr>
+                </pic:pic>
+              </a:graphicData>
+            </a:graphic>
+          </wp:inline>
+        </w:drawing>
+      </w:r>
+    </w:p>
+    <w:p>
+      <w:pPr>
+        <w:jc w:val="center"/>
+        <w:rPr>
+          <w:i/>
+          <w:iCs/>
+        </w:rPr>
+      </w:pPr>
+      <w:r>
+        <w:rPr>
+          <w:i/>
+          <w:iCs/>
+        </w:rPr>
+        <w:t>Figura X</w:t>
+      </w:r>
+      <w:r>
+        <w:rPr>
+          <w:i/>
+          <w:iCs/>
+        </w:rPr>
+        <w:t>6</w:t>
+      </w:r>
+    </w:p>
+    <w:p/>
+    <w:p/>
+    <w:p/>
+    <w:p/>
+    <w:p/>
+    <w:p>
       <w:r>
         <w:br w:type="page"/>
       </w:r>
@@ -1628,6 +3199,95 @@
     </w:lvl>
   </w:abstractNum>
   <w:abstractNum w:abstractNumId="1" w15:restartNumberingAfterBreak="0">
+    <w:nsid w:val="12B67ECB"/>
+    <w:multiLevelType w:val="hybridMultilevel"/>
+    <w:tmpl w:val="8BA00718"/>
+    <w:lvl w:ilvl="0" w:tplc="0C0A000F">
+      <w:start w:val="1"/>
+      <w:numFmt w:val="decimal"/>
+      <w:lvlText w:val="%1."/>
+      <w:lvlJc w:val="left"/>
+      <w:pPr>
+        <w:ind w:left="720" w:hanging="360"/>
+      </w:pPr>
+      <w:rPr>
+        <w:rFonts w:hint="default"/>
+      </w:rPr>
+    </w:lvl>
+    <w:lvl w:ilvl="1" w:tplc="0C0A0019" w:tentative="1">
+      <w:start w:val="1"/>
+      <w:numFmt w:val="lowerLetter"/>
+      <w:lvlText w:val="%2."/>
+      <w:lvlJc w:val="left"/>
+      <w:pPr>
+        <w:ind w:left="1440" w:hanging="360"/>
+      </w:pPr>
+    </w:lvl>
+    <w:lvl w:ilvl="2" w:tplc="0C0A001B" w:tentative="1">
+      <w:start w:val="1"/>
+      <w:numFmt w:val="lowerRoman"/>
+      <w:lvlText w:val="%3."/>
+      <w:lvlJc w:val="right"/>
+      <w:pPr>
+        <w:ind w:left="2160" w:hanging="180"/>
+      </w:pPr>
+    </w:lvl>
+    <w:lvl w:ilvl="3" w:tplc="0C0A000F" w:tentative="1">
+      <w:start w:val="1"/>
+      <w:numFmt w:val="decimal"/>
+      <w:lvlText w:val="%4."/>
+      <w:lvlJc w:val="left"/>
+      <w:pPr>
+        <w:ind w:left="2880" w:hanging="360"/>
+      </w:pPr>
+    </w:lvl>
+    <w:lvl w:ilvl="4" w:tplc="0C0A0019" w:tentative="1">
+      <w:start w:val="1"/>
+      <w:numFmt w:val="lowerLetter"/>
+      <w:lvlText w:val="%5."/>
+      <w:lvlJc w:val="left"/>
+      <w:pPr>
+        <w:ind w:left="3600" w:hanging="360"/>
+      </w:pPr>
+    </w:lvl>
+    <w:lvl w:ilvl="5" w:tplc="0C0A001B" w:tentative="1">
+      <w:start w:val="1"/>
+      <w:numFmt w:val="lowerRoman"/>
+      <w:lvlText w:val="%6."/>
+      <w:lvlJc w:val="right"/>
+      <w:pPr>
+        <w:ind w:left="4320" w:hanging="180"/>
+      </w:pPr>
+    </w:lvl>
+    <w:lvl w:ilvl="6" w:tplc="0C0A000F" w:tentative="1">
+      <w:start w:val="1"/>
+      <w:numFmt w:val="decimal"/>
+      <w:lvlText w:val="%7."/>
+      <w:lvlJc w:val="left"/>
+      <w:pPr>
+        <w:ind w:left="5040" w:hanging="360"/>
+      </w:pPr>
+    </w:lvl>
+    <w:lvl w:ilvl="7" w:tplc="0C0A0019" w:tentative="1">
+      <w:start w:val="1"/>
+      <w:numFmt w:val="lowerLetter"/>
+      <w:lvlText w:val="%8."/>
+      <w:lvlJc w:val="left"/>
+      <w:pPr>
+        <w:ind w:left="5760" w:hanging="360"/>
+      </w:pPr>
+    </w:lvl>
+    <w:lvl w:ilvl="8" w:tplc="0C0A001B" w:tentative="1">
+      <w:start w:val="1"/>
+      <w:numFmt w:val="lowerRoman"/>
+      <w:lvlText w:val="%9."/>
+      <w:lvlJc w:val="right"/>
+      <w:pPr>
+        <w:ind w:left="6480" w:hanging="180"/>
+      </w:pPr>
+    </w:lvl>
+  </w:abstractNum>
+  <w:abstractNum w:abstractNumId="2" w15:restartNumberingAfterBreak="0">
     <w:nsid w:val="13B07A7D"/>
     <w:multiLevelType w:val="hybridMultilevel"/>
     <w:tmpl w:val="8A52EDD8"/>
@@ -1740,7 +3400,97 @@
       </w:rPr>
     </w:lvl>
   </w:abstractNum>
-  <w:abstractNum w:abstractNumId="2" w15:restartNumberingAfterBreak="0">
+  <w:abstractNum w:abstractNumId="3" w15:restartNumberingAfterBreak="0">
+    <w:nsid w:val="18C57D9B"/>
+    <w:multiLevelType w:val="hybridMultilevel"/>
+    <w:tmpl w:val="BC4076C6"/>
+    <w:lvl w:ilvl="0" w:tplc="2368BEFC">
+      <w:start w:val="1"/>
+      <w:numFmt w:val="decimal"/>
+      <w:lvlText w:val="%1."/>
+      <w:lvlJc w:val="left"/>
+      <w:pPr>
+        <w:ind w:left="720" w:hanging="360"/>
+      </w:pPr>
+      <w:rPr>
+        <w:rFonts w:hint="default"/>
+        <w:b/>
+      </w:rPr>
+    </w:lvl>
+    <w:lvl w:ilvl="1" w:tplc="0C0A0019" w:tentative="1">
+      <w:start w:val="1"/>
+      <w:numFmt w:val="lowerLetter"/>
+      <w:lvlText w:val="%2."/>
+      <w:lvlJc w:val="left"/>
+      <w:pPr>
+        <w:ind w:left="1440" w:hanging="360"/>
+      </w:pPr>
+    </w:lvl>
+    <w:lvl w:ilvl="2" w:tplc="0C0A001B" w:tentative="1">
+      <w:start w:val="1"/>
+      <w:numFmt w:val="lowerRoman"/>
+      <w:lvlText w:val="%3."/>
+      <w:lvlJc w:val="right"/>
+      <w:pPr>
+        <w:ind w:left="2160" w:hanging="180"/>
+      </w:pPr>
+    </w:lvl>
+    <w:lvl w:ilvl="3" w:tplc="0C0A000F" w:tentative="1">
+      <w:start w:val="1"/>
+      <w:numFmt w:val="decimal"/>
+      <w:lvlText w:val="%4."/>
+      <w:lvlJc w:val="left"/>
+      <w:pPr>
+        <w:ind w:left="2880" w:hanging="360"/>
+      </w:pPr>
+    </w:lvl>
+    <w:lvl w:ilvl="4" w:tplc="0C0A0019" w:tentative="1">
+      <w:start w:val="1"/>
+      <w:numFmt w:val="lowerLetter"/>
+      <w:lvlText w:val="%5."/>
+      <w:lvlJc w:val="left"/>
+      <w:pPr>
+        <w:ind w:left="3600" w:hanging="360"/>
+      </w:pPr>
+    </w:lvl>
+    <w:lvl w:ilvl="5" w:tplc="0C0A001B" w:tentative="1">
+      <w:start w:val="1"/>
+      <w:numFmt w:val="lowerRoman"/>
+      <w:lvlText w:val="%6."/>
+      <w:lvlJc w:val="right"/>
+      <w:pPr>
+        <w:ind w:left="4320" w:hanging="180"/>
+      </w:pPr>
+    </w:lvl>
+    <w:lvl w:ilvl="6" w:tplc="0C0A000F" w:tentative="1">
+      <w:start w:val="1"/>
+      <w:numFmt w:val="decimal"/>
+      <w:lvlText w:val="%7."/>
+      <w:lvlJc w:val="left"/>
+      <w:pPr>
+        <w:ind w:left="5040" w:hanging="360"/>
+      </w:pPr>
+    </w:lvl>
+    <w:lvl w:ilvl="7" w:tplc="0C0A0019" w:tentative="1">
+      <w:start w:val="1"/>
+      <w:numFmt w:val="lowerLetter"/>
+      <w:lvlText w:val="%8."/>
+      <w:lvlJc w:val="left"/>
+      <w:pPr>
+        <w:ind w:left="5760" w:hanging="360"/>
+      </w:pPr>
+    </w:lvl>
+    <w:lvl w:ilvl="8" w:tplc="0C0A001B" w:tentative="1">
+      <w:start w:val="1"/>
+      <w:numFmt w:val="lowerRoman"/>
+      <w:lvlText w:val="%9."/>
+      <w:lvlJc w:val="right"/>
+      <w:pPr>
+        <w:ind w:left="6480" w:hanging="180"/>
+      </w:pPr>
+    </w:lvl>
+  </w:abstractNum>
+  <w:abstractNum w:abstractNumId="4" w15:restartNumberingAfterBreak="0">
     <w:nsid w:val="226701F1"/>
     <w:multiLevelType w:val="hybridMultilevel"/>
     <w:tmpl w:val="0B6811AA"/>
@@ -1829,7 +3579,7 @@
       </w:pPr>
     </w:lvl>
   </w:abstractNum>
-  <w:abstractNum w:abstractNumId="3" w15:restartNumberingAfterBreak="0">
+  <w:abstractNum w:abstractNumId="5" w15:restartNumberingAfterBreak="0">
     <w:nsid w:val="45952514"/>
     <w:multiLevelType w:val="hybridMultilevel"/>
     <w:tmpl w:val="B8309C24"/>
@@ -1943,17 +3693,116 @@
       </w:rPr>
     </w:lvl>
   </w:abstractNum>
+  <w:abstractNum w:abstractNumId="6" w15:restartNumberingAfterBreak="0">
+    <w:nsid w:val="648C2E31"/>
+    <w:multiLevelType w:val="hybridMultilevel"/>
+    <w:tmpl w:val="D5743C44"/>
+    <w:lvl w:ilvl="0" w:tplc="2BE6807E">
+      <w:start w:val="1"/>
+      <w:numFmt w:val="decimal"/>
+      <w:lvlText w:val="%1."/>
+      <w:lvlJc w:val="left"/>
+      <w:pPr>
+        <w:ind w:left="720" w:hanging="360"/>
+      </w:pPr>
+      <w:rPr>
+        <w:rFonts w:hint="default"/>
+        <w:b/>
+      </w:rPr>
+    </w:lvl>
+    <w:lvl w:ilvl="1" w:tplc="0C0A0019" w:tentative="1">
+      <w:start w:val="1"/>
+      <w:numFmt w:val="lowerLetter"/>
+      <w:lvlText w:val="%2."/>
+      <w:lvlJc w:val="left"/>
+      <w:pPr>
+        <w:ind w:left="1440" w:hanging="360"/>
+      </w:pPr>
+    </w:lvl>
+    <w:lvl w:ilvl="2" w:tplc="0C0A001B" w:tentative="1">
+      <w:start w:val="1"/>
+      <w:numFmt w:val="lowerRoman"/>
+      <w:lvlText w:val="%3."/>
+      <w:lvlJc w:val="right"/>
+      <w:pPr>
+        <w:ind w:left="2160" w:hanging="180"/>
+      </w:pPr>
+    </w:lvl>
+    <w:lvl w:ilvl="3" w:tplc="0C0A000F" w:tentative="1">
+      <w:start w:val="1"/>
+      <w:numFmt w:val="decimal"/>
+      <w:lvlText w:val="%4."/>
+      <w:lvlJc w:val="left"/>
+      <w:pPr>
+        <w:ind w:left="2880" w:hanging="360"/>
+      </w:pPr>
+    </w:lvl>
+    <w:lvl w:ilvl="4" w:tplc="0C0A0019" w:tentative="1">
+      <w:start w:val="1"/>
+      <w:numFmt w:val="lowerLetter"/>
+      <w:lvlText w:val="%5."/>
+      <w:lvlJc w:val="left"/>
+      <w:pPr>
+        <w:ind w:left="3600" w:hanging="360"/>
+      </w:pPr>
+    </w:lvl>
+    <w:lvl w:ilvl="5" w:tplc="0C0A001B" w:tentative="1">
+      <w:start w:val="1"/>
+      <w:numFmt w:val="lowerRoman"/>
+      <w:lvlText w:val="%6."/>
+      <w:lvlJc w:val="right"/>
+      <w:pPr>
+        <w:ind w:left="4320" w:hanging="180"/>
+      </w:pPr>
+    </w:lvl>
+    <w:lvl w:ilvl="6" w:tplc="0C0A000F" w:tentative="1">
+      <w:start w:val="1"/>
+      <w:numFmt w:val="decimal"/>
+      <w:lvlText w:val="%7."/>
+      <w:lvlJc w:val="left"/>
+      <w:pPr>
+        <w:ind w:left="5040" w:hanging="360"/>
+      </w:pPr>
+    </w:lvl>
+    <w:lvl w:ilvl="7" w:tplc="0C0A0019" w:tentative="1">
+      <w:start w:val="1"/>
+      <w:numFmt w:val="lowerLetter"/>
+      <w:lvlText w:val="%8."/>
+      <w:lvlJc w:val="left"/>
+      <w:pPr>
+        <w:ind w:left="5760" w:hanging="360"/>
+      </w:pPr>
+    </w:lvl>
+    <w:lvl w:ilvl="8" w:tplc="0C0A001B" w:tentative="1">
+      <w:start w:val="1"/>
+      <w:numFmt w:val="lowerRoman"/>
+      <w:lvlText w:val="%9."/>
+      <w:lvlJc w:val="right"/>
+      <w:pPr>
+        <w:ind w:left="6480" w:hanging="180"/>
+      </w:pPr>
+    </w:lvl>
+  </w:abstractNum>
   <w:num w:numId="1">
-    <w:abstractNumId w:val="2"/>
+    <w:abstractNumId w:val="4"/>
   </w:num>
   <w:num w:numId="2">
-    <w:abstractNumId w:val="3"/>
+    <w:abstractNumId w:val="5"/>
   </w:num>
   <w:num w:numId="3">
-    <w:abstractNumId w:val="1"/>
+    <w:abstractNumId w:val="2"/>
   </w:num>
   <w:num w:numId="4">
     <w:abstractNumId w:val="0"/>
+  </w:num>
+  <w:num w:numId="5">
+    <w:abstractNumId w:val="1"/>
+  </w:num>
+  <w:num w:numId="6">
+    <w:abstractNumId w:val="6"/>
+  </w:num>
+  <w:num w:numId="7">
+    <w:abstractNumId w:val="3"/>
   </w:num>
 </w:numbering>
 </file>

</xml_diff>